<commit_message>
all supplementary code to supplementary file
</commit_message>
<xml_diff>
--- a/analysis/multi100_temp_result_separation.docx
+++ b/analysis/multi100_temp_result_separation.docx
@@ -9705,7 +9705,7 @@
           <w:tcPr>
             <w:tcW w:w="4495" w:type="dxa"/>
             <w:gridSpan w:val="2"/>
-            <w:shd w:val="clear" w:color="auto" w:fill="B4C6E7" w:themeFill="accent5" w:themeFillTint="66"/>
+            <w:shd w:val="clear" w:color="auto" w:fill="1F4E79" w:themeFill="accent1" w:themeFillShade="80"/>
           </w:tcPr>
           <w:p>
             <w:pPr>
@@ -9724,7 +9724,7 @@
         <w:tc>
           <w:tcPr>
             <w:tcW w:w="4855" w:type="dxa"/>
-            <w:shd w:val="clear" w:color="auto" w:fill="B4C6E7" w:themeFill="accent5" w:themeFillTint="66"/>
+            <w:shd w:val="clear" w:color="auto" w:fill="1F4E79" w:themeFill="accent1" w:themeFillShade="80"/>
           </w:tcPr>
           <w:p>
             <w:pPr>
@@ -10657,7 +10657,7 @@
           <w:tcPr>
             <w:tcW w:w="4495" w:type="dxa"/>
             <w:gridSpan w:val="2"/>
-            <w:shd w:val="clear" w:color="auto" w:fill="BDD6EE" w:themeFill="accent1" w:themeFillTint="66"/>
+            <w:shd w:val="clear" w:color="auto" w:fill="1F4E79" w:themeFill="accent1" w:themeFillShade="80"/>
           </w:tcPr>
           <w:p>
             <w:pPr>
@@ -10676,7 +10676,7 @@
         <w:tc>
           <w:tcPr>
             <w:tcW w:w="4855" w:type="dxa"/>
-            <w:shd w:val="clear" w:color="auto" w:fill="BDD6EE" w:themeFill="accent1" w:themeFillTint="66"/>
+            <w:shd w:val="clear" w:color="auto" w:fill="1F4E79" w:themeFill="accent1" w:themeFillShade="80"/>
           </w:tcPr>
           <w:p>
             <w:pPr>
@@ -10906,7 +10906,7 @@
           <w:tcPr>
             <w:tcW w:w="4495" w:type="dxa"/>
             <w:gridSpan w:val="2"/>
-            <w:shd w:val="clear" w:color="auto" w:fill="B4C6E7" w:themeFill="accent5" w:themeFillTint="66"/>
+            <w:shd w:val="clear" w:color="auto" w:fill="1F4E79" w:themeFill="accent1" w:themeFillShade="80"/>
           </w:tcPr>
           <w:p>
             <w:pPr>
@@ -10926,7 +10926,7 @@
         <w:tc>
           <w:tcPr>
             <w:tcW w:w="4855" w:type="dxa"/>
-            <w:shd w:val="clear" w:color="auto" w:fill="B4C6E7" w:themeFill="accent5" w:themeFillTint="66"/>
+            <w:shd w:val="clear" w:color="auto" w:fill="1F4E79" w:themeFill="accent1" w:themeFillShade="80"/>
           </w:tcPr>
           <w:p>
             <w:pPr>

</xml_diff>